<commit_message>
fixed Task 3 a)
</commit_message>
<xml_diff>
--- a/Practical2/Practical 2 - written answers.docx
+++ b/Practical2/Practical 2 - written answers.docx
@@ -55,7 +55,13 @@
         </w:numPr>
       </w:pPr>
       <w:r>
-        <w:t xml:space="preserve">The short circuit method deals with a Boolean expression that is inside a while loop and that is made out of multiple expressions by evaluating each individual expression one at a time and, only if that expression evaluates to being true, will it move to evaluate the next expression (else it immediately jumps out of the loop as soon as it encounters a Boolean expression evaluating to false). This program, however, evaluates </w:t>
+        <w:t xml:space="preserve">The short circuit method deals with a Boolean expression that is made out of multiple </w:t>
+      </w:r>
+      <w:r>
+        <w:t xml:space="preserve">separate </w:t>
+      </w:r>
+      <w:r>
+        <w:t xml:space="preserve">expressions by evaluating each individual expression one at a time and, only if that expression evaluates to being true, will it move to evaluate the next expression (else it immediately jumps out of the loop as soon as it encounters a Boolean expression evaluating to false). This program, however, evaluates </w:t>
       </w:r>
       <w:r>
         <w:t>ALL of</w:t>

</xml_diff>

<commit_message>
added to task 4
</commit_message>
<xml_diff>
--- a/Practical2/Practical 2 - written answers.docx
+++ b/Practical2/Practical 2 - written answers.docx
@@ -122,57 +122,21 @@
         <w:rPr>
           <w:sz w:val="24"/>
         </w:rPr>
-        <w:t>With asm1.exe, sieve1.pvm took 0.65 seconds to run whereas with asm2.exe</w:t>
-      </w:r>
+        <w:t xml:space="preserve">With asm1.exe, sieve1.pvm took 0.65 seconds to run whereas with asm2.exe, sieve1.pvm took 0.21 seconds. These results are as expected due to asm1 using </w:t>
+      </w:r>
+      <w:proofErr w:type="spellStart"/>
       <w:r>
         <w:rPr>
           <w:sz w:val="24"/>
         </w:rPr>
-        <w:t>, sieve1.pvm took 0.21 seconds.</w:t>
-      </w:r>
+        <w:t>PVMPushPop.cs</w:t>
+      </w:r>
+      <w:proofErr w:type="spellEnd"/>
       <w:r>
         <w:rPr>
           <w:sz w:val="24"/>
         </w:rPr>
-        <w:t xml:space="preserve"> These res</w:t>
-      </w:r>
-      <w:r>
-        <w:rPr>
-          <w:sz w:val="24"/>
-        </w:rPr>
-        <w:t>ults are as expected due to asm1</w:t>
-      </w:r>
-      <w:r>
-        <w:rPr>
-          <w:sz w:val="24"/>
-        </w:rPr>
-        <w:t xml:space="preserve"> using </w:t>
-      </w:r>
-      <w:proofErr w:type="spellStart"/>
-      <w:r>
-        <w:rPr>
-          <w:sz w:val="24"/>
-        </w:rPr>
-        <w:t>PVM</w:t>
-      </w:r>
-      <w:r>
-        <w:rPr>
-          <w:sz w:val="24"/>
-        </w:rPr>
-        <w:t>PushPop.cs</w:t>
-      </w:r>
-      <w:proofErr w:type="spellEnd"/>
-      <w:r>
-        <w:rPr>
-          <w:sz w:val="24"/>
-        </w:rPr>
-        <w:t xml:space="preserve"> whereas asm2</w:t>
-      </w:r>
-      <w:r>
-        <w:rPr>
-          <w:sz w:val="24"/>
-        </w:rPr>
-        <w:t xml:space="preserve"> uses </w:t>
+        <w:t xml:space="preserve"> whereas asm2 uses </w:t>
       </w:r>
       <w:proofErr w:type="spellStart"/>
       <w:r>
@@ -180,21 +144,23 @@
           <w:sz w:val="23"/>
           <w:szCs w:val="23"/>
         </w:rPr>
-        <w:t>PVM</w:t>
-      </w:r>
+        <w:t>PVMInLine.cs</w:t>
+      </w:r>
+      <w:proofErr w:type="spellEnd"/>
       <w:r>
         <w:rPr>
           <w:sz w:val="23"/>
           <w:szCs w:val="23"/>
         </w:rPr>
-        <w:t>InLine</w:t>
-      </w:r>
+        <w:t xml:space="preserve">. </w:t>
+      </w:r>
+      <w:proofErr w:type="spellStart"/>
       <w:r>
         <w:rPr>
           <w:sz w:val="23"/>
           <w:szCs w:val="23"/>
         </w:rPr>
-        <w:t>.cs</w:t>
+        <w:t>PVMInLine.cs</w:t>
       </w:r>
       <w:proofErr w:type="spellEnd"/>
       <w:r>
@@ -202,7 +168,7 @@
           <w:sz w:val="23"/>
           <w:szCs w:val="23"/>
         </w:rPr>
-        <w:t xml:space="preserve">. </w:t>
+        <w:t xml:space="preserve"> directly manipulates memory and so executes faster than </w:t>
       </w:r>
       <w:proofErr w:type="spellStart"/>
       <w:r>
@@ -210,7 +176,7 @@
           <w:sz w:val="23"/>
           <w:szCs w:val="23"/>
         </w:rPr>
-        <w:t>PVMInLine.cs</w:t>
+        <w:t>PVMPushPop.cs</w:t>
       </w:r>
       <w:proofErr w:type="spellEnd"/>
       <w:r>
@@ -218,131 +184,33 @@
           <w:sz w:val="23"/>
           <w:szCs w:val="23"/>
         </w:rPr>
-        <w:t xml:space="preserve"> directly manipulates memory and so execute</w:t>
-      </w:r>
+        <w:t xml:space="preserve">, which uses helper functions in order to manipulate memory.  Using helper functions forces time to be spent on both setting up those functions and calling them every single time memory needs to be accessed and/or altered. Needing to do those extra steps with using functions adds up to a lot of extra time overall, resulting in the clear difference between the two. </w:t>
+      </w:r>
+      <w:proofErr w:type="spellStart"/>
       <w:r>
         <w:rPr>
           <w:sz w:val="23"/>
           <w:szCs w:val="23"/>
         </w:rPr>
-        <w:t>s</w:t>
-      </w:r>
+        <w:t>PVMPushPop</w:t>
+      </w:r>
+      <w:proofErr w:type="spellEnd"/>
       <w:r>
         <w:rPr>
           <w:sz w:val="23"/>
           <w:szCs w:val="23"/>
         </w:rPr>
-        <w:t xml:space="preserve"> faster than </w:t>
-      </w:r>
-      <w:proofErr w:type="spellStart"/>
+        <w:t xml:space="preserve"> also has more constraint checking functionality which adds yet more time onto the program</w:t>
+      </w:r>
       <w:r>
         <w:rPr>
           <w:sz w:val="23"/>
           <w:szCs w:val="23"/>
         </w:rPr>
-        <w:t>PVMPushPop.cs</w:t>
-      </w:r>
-      <w:proofErr w:type="spellEnd"/>
-      <w:r>
-        <w:rPr>
-          <w:sz w:val="23"/>
-          <w:szCs w:val="23"/>
-        </w:rPr>
-        <w:t>,</w:t>
-      </w:r>
-      <w:r>
-        <w:rPr>
-          <w:sz w:val="23"/>
-          <w:szCs w:val="23"/>
-        </w:rPr>
-        <w:t xml:space="preserve"> which uses helper functions in order to manipulate</w:t>
-      </w:r>
-      <w:r>
-        <w:rPr>
-          <w:sz w:val="23"/>
-          <w:szCs w:val="23"/>
-        </w:rPr>
-        <w:t xml:space="preserve"> </w:t>
-      </w:r>
-      <w:r>
-        <w:rPr>
-          <w:sz w:val="23"/>
-          <w:szCs w:val="23"/>
-        </w:rPr>
-        <w:t xml:space="preserve">memory.  </w:t>
-      </w:r>
-      <w:r>
-        <w:rPr>
-          <w:sz w:val="23"/>
-          <w:szCs w:val="23"/>
-        </w:rPr>
-        <w:t xml:space="preserve">Using helper functions forces time to be </w:t>
-      </w:r>
-      <w:r>
-        <w:rPr>
-          <w:sz w:val="23"/>
-          <w:szCs w:val="23"/>
-        </w:rPr>
-        <w:t>spent on</w:t>
-      </w:r>
-      <w:r>
-        <w:rPr>
-          <w:sz w:val="23"/>
-          <w:szCs w:val="23"/>
-        </w:rPr>
-        <w:t xml:space="preserve"> both</w:t>
-      </w:r>
-      <w:r>
-        <w:rPr>
-          <w:sz w:val="23"/>
-          <w:szCs w:val="23"/>
-        </w:rPr>
-        <w:t xml:space="preserve"> setting up </w:t>
-      </w:r>
-      <w:r>
-        <w:rPr>
-          <w:sz w:val="23"/>
-          <w:szCs w:val="23"/>
-        </w:rPr>
-        <w:t xml:space="preserve">those </w:t>
-      </w:r>
-      <w:r>
-        <w:rPr>
-          <w:sz w:val="23"/>
-          <w:szCs w:val="23"/>
-        </w:rPr>
-        <w:t>functions</w:t>
-      </w:r>
-      <w:r>
-        <w:rPr>
-          <w:sz w:val="23"/>
-          <w:szCs w:val="23"/>
-        </w:rPr>
-        <w:t xml:space="preserve"> and calling them every single time memory needs to be accessed and/or altered</w:t>
-      </w:r>
-      <w:r>
-        <w:rPr>
-          <w:sz w:val="23"/>
-          <w:szCs w:val="23"/>
-        </w:rPr>
-        <w:t xml:space="preserve">. </w:t>
-      </w:r>
-      <w:r>
-        <w:rPr>
-          <w:sz w:val="23"/>
-          <w:szCs w:val="23"/>
-        </w:rPr>
-        <w:t>Needing to do those extra steps with using functions adds up to a lot of extra time overall, resulting in the clear difference between the two.</w:t>
+        <w:t>.</w:t>
       </w:r>
       <w:bookmarkStart w:id="0" w:name="_GoBack"/>
       <w:bookmarkEnd w:id="0"/>
-      <w:r>
-        <w:rPr>
-          <w:sz w:val="23"/>
-          <w:szCs w:val="23"/>
-        </w:rPr>
-        <w:t xml:space="preserve"> </w:t>
-      </w:r>
     </w:p>
     <w:p>
       <w:pPr>
@@ -1116,7 +984,7 @@
   <a:extraClrSchemeLst/>
   <a:extLst>
     <a:ext uri="{05A4C25C-085E-4340-85A3-A5531E510DB2}">
-      <thm15:themeFamily xmlns:thm15="http://schemas.microsoft.com/office/thememl/2012/main" xmlns="" name="Office Theme" id="{62F939B6-93AF-4DB8-9C6B-D6C7DFDC589F}" vid="{4A3C46E8-61CC-4603-A589-7422A47A8E4A}"/>
+      <thm15:themeFamily xmlns="" xmlns:thm15="http://schemas.microsoft.com/office/thememl/2012/main" name="Office Theme" id="{62F939B6-93AF-4DB8-9C6B-D6C7DFDC589F}" vid="{4A3C46E8-61CC-4603-A589-7422A47A8E4A}"/>
     </a:ext>
   </a:extLst>
 </a:theme>

</xml_diff>